<commit_message>
Humans turn automatically finishes if stay or busted
</commit_message>
<xml_diff>
--- a/Sprint2DesignInpectionCodeInspectionUnitTesting.docx
+++ b/Sprint2DesignInpectionCodeInspectionUnitTesting.docx
@@ -10,6 +10,7 @@
         <w:keepLines w:val="0"/>
         <w:spacing w:before="0" w:line="240" w:lineRule="auto"/>
         <w:contextualSpacing w:val="0"/>
+        <w:jc w:val="center"/>
       </w:pPr>
       <w:bookmarkStart w:colFirst="0" w:colLast="0" w:name="h.30ha53kmoh3a" w:id="0"/>
       <w:bookmarkEnd w:id="0"/>
@@ -17,41 +18,12 @@
         <w:rPr>
           <w:rFonts w:ascii="Times New Roman" w:cs="Times New Roman" w:eastAsia="Times New Roman" w:hAnsi="Times New Roman"/>
           <w:b w:val="1"/>
-          <w:sz w:val="46"/>
-          <w:szCs w:val="46"/>
+          <w:sz w:val="48"/>
+          <w:szCs w:val="48"/>
           <w:rtl w:val="0"/>
         </w:rPr>
-        <w:t xml:space="preserve">Sprint 2 Defect Logs</w:t>
+        <w:t xml:space="preserve">Sprint 2 Design Inspection, Code Inspection, Defect Log </w:t>
       </w:r>
-    </w:p>
-    <w:p>
-      <w:pPr>
-        <w:contextualSpacing w:val="0"/>
-      </w:pPr>
-      <w:r>
-        <w:rPr>
-          <w:rtl w:val="0"/>
-        </w:rPr>
-      </w:r>
-    </w:p>
-    <w:p>
-      <w:pPr>
-        <w:contextualSpacing w:val="0"/>
-      </w:pPr>
-      <w:r>
-        <w:rPr>
-          <w:rFonts w:ascii="Times New Roman" w:cs="Times New Roman" w:eastAsia="Times New Roman" w:hAnsi="Times New Roman"/>
-          <w:sz w:val="36"/>
-          <w:szCs w:val="36"/>
-          <w:rtl w:val="0"/>
-        </w:rPr>
-        <w:t xml:space="preserve">Design Inspection and Code Inspection Defect Log </w:t>
-      </w:r>
-    </w:p>
-    <w:p>
-      <w:pPr>
-        <w:contextualSpacing w:val="0"/>
-      </w:pPr>
       <w:r>
         <w:rPr>
           <w:rtl w:val="0"/>
@@ -946,6 +918,80 @@
         </w:rPr>
       </w:r>
     </w:p>
+    <w:p>
+      <w:pPr>
+        <w:contextualSpacing w:val="0"/>
+      </w:pPr>
+      <w:r>
+        <w:rPr>
+          <w:rtl w:val="0"/>
+        </w:rPr>
+      </w:r>
+    </w:p>
+    <w:p>
+      <w:pPr>
+        <w:contextualSpacing w:val="0"/>
+        <w:jc w:val="center"/>
+      </w:pPr>
+      <w:r>
+        <w:rPr>
+          <w:sz w:val="48"/>
+          <w:szCs w:val="48"/>
+          <w:rtl w:val="0"/>
+        </w:rPr>
+        <w:t xml:space="preserve">Design Inspection</w:t>
+      </w:r>
+    </w:p>
+    <w:p>
+      <w:pPr>
+        <w:contextualSpacing w:val="0"/>
+      </w:pPr>
+      <w:r>
+        <w:rPr>
+          <w:rtl w:val="0"/>
+        </w:rPr>
+      </w:r>
+    </w:p>
+    <w:p>
+      <w:pPr>
+        <w:contextualSpacing w:val="0"/>
+      </w:pPr>
+      <w:r>
+        <w:rPr>
+          <w:rtl w:val="0"/>
+        </w:rPr>
+        <w:t xml:space="preserve">-In the first sprint we had cemented our design to the point that come this second sprint there was not much room or need for design changes.  Though we did spend time inspecting our design for flaws, at this time there are none we can find.  All bugs that were found were either through Code Inspection or Unit Testing.</w:t>
+      </w:r>
+      <w:r>
+        <w:rPr>
+          <w:rtl w:val="0"/>
+        </w:rPr>
+      </w:r>
+    </w:p>
+    <w:p>
+      <w:pPr>
+        <w:contextualSpacing w:val="0"/>
+      </w:pPr>
+      <w:r>
+        <w:rPr>
+          <w:rtl w:val="0"/>
+        </w:rPr>
+      </w:r>
+    </w:p>
+    <w:p>
+      <w:pPr>
+        <w:contextualSpacing w:val="0"/>
+        <w:jc w:val="center"/>
+      </w:pPr>
+      <w:r>
+        <w:rPr>
+          <w:sz w:val="48"/>
+          <w:szCs w:val="48"/>
+          <w:rtl w:val="0"/>
+        </w:rPr>
+        <w:t xml:space="preserve">Code Inspection</w:t>
+      </w:r>
+    </w:p>
     <w:tbl>
       <w:tblPr>
         <w:tblStyle w:val="Table3"/>
@@ -1139,7 +1185,7 @@
               <w:rPr>
                 <w:rtl w:val="0"/>
               </w:rPr>
-              <w:t xml:space="preserve">Soft lookup table used the wrong card for Ace checking</w:t>
+              <w:t xml:space="preserve">ArrayIndexOutOfBounds upon 2nd hit from player</w:t>
             </w:r>
           </w:p>
         </w:tc>
@@ -1185,7 +1231,20 @@
               <w:rPr>
                 <w:rtl w:val="0"/>
               </w:rPr>
-              <w:t xml:space="preserve">Created if/else to check which card should be used</w:t>
+              <w:t xml:space="preserve">Redo array index calculation</w:t>
+            </w:r>
+          </w:p>
+          <w:p>
+            <w:pPr>
+              <w:widowControl w:val="0"/>
+              <w:spacing w:line="240" w:lineRule="auto"/>
+              <w:contextualSpacing w:val="0"/>
+            </w:pPr>
+            <w:r>
+              <w:rPr>
+                <w:rtl w:val="0"/>
+              </w:rPr>
+              <w:t xml:space="preserve">This is a very similar bug to one found in Sprint 1, but it is a separate incident.</w:t>
             </w:r>
           </w:p>
         </w:tc>
@@ -1256,76 +1315,76 @@
               <w:rPr>
                 <w:rtl w:val="0"/>
               </w:rPr>
-              <w:t xml:space="preserve">ArrayIndexOutOfBounds upon 2nd hit from player</w:t>
-            </w:r>
-          </w:p>
-        </w:tc>
-        <w:tc>
-          <w:tcPr>
-            <w:tcMar>
-              <w:top w:w="100.0" w:type="dxa"/>
-              <w:left w:w="100.0" w:type="dxa"/>
-              <w:bottom w:w="100.0" w:type="dxa"/>
-              <w:right w:w="100.0" w:type="dxa"/>
-            </w:tcMar>
-          </w:tcPr>
-          <w:p>
-            <w:pPr>
-              <w:widowControl w:val="0"/>
-              <w:spacing w:line="240" w:lineRule="auto"/>
-              <w:contextualSpacing w:val="0"/>
-            </w:pPr>
-            <w:r>
-              <w:rPr>
-                <w:rtl w:val="0"/>
-              </w:rPr>
-              <w:t xml:space="preserve">1</w:t>
-            </w:r>
-          </w:p>
-        </w:tc>
-        <w:tc>
-          <w:tcPr>
-            <w:tcMar>
-              <w:top w:w="100.0" w:type="dxa"/>
-              <w:left w:w="100.0" w:type="dxa"/>
-              <w:bottom w:w="100.0" w:type="dxa"/>
-              <w:right w:w="100.0" w:type="dxa"/>
-            </w:tcMar>
-          </w:tcPr>
-          <w:p>
-            <w:pPr>
-              <w:widowControl w:val="0"/>
-              <w:spacing w:line="240" w:lineRule="auto"/>
-              <w:contextualSpacing w:val="0"/>
-            </w:pPr>
-            <w:r>
-              <w:rPr>
-                <w:rtl w:val="0"/>
-              </w:rPr>
-              <w:t xml:space="preserve">Redo array index calculation</w:t>
-            </w:r>
-          </w:p>
-        </w:tc>
-        <w:tc>
-          <w:tcPr>
-            <w:tcMar>
-              <w:top w:w="100.0" w:type="dxa"/>
-              <w:left w:w="100.0" w:type="dxa"/>
-              <w:bottom w:w="100.0" w:type="dxa"/>
-              <w:right w:w="100.0" w:type="dxa"/>
-            </w:tcMar>
-          </w:tcPr>
-          <w:p>
-            <w:pPr>
-              <w:widowControl w:val="0"/>
-              <w:spacing w:line="240" w:lineRule="auto"/>
-              <w:contextualSpacing w:val="0"/>
-            </w:pPr>
-            <w:r>
-              <w:rPr>
-                <w:rtl w:val="0"/>
-              </w:rPr>
-              <w:t xml:space="preserve">AI</w:t>
+              <w:t xml:space="preserve">Calling printHand was resulting in the hand being printed twice.</w:t>
+            </w:r>
+          </w:p>
+        </w:tc>
+        <w:tc>
+          <w:tcPr>
+            <w:tcMar>
+              <w:top w:w="100.0" w:type="dxa"/>
+              <w:left w:w="100.0" w:type="dxa"/>
+              <w:bottom w:w="100.0" w:type="dxa"/>
+              <w:right w:w="100.0" w:type="dxa"/>
+            </w:tcMar>
+          </w:tcPr>
+          <w:p>
+            <w:pPr>
+              <w:widowControl w:val="0"/>
+              <w:spacing w:line="240" w:lineRule="auto"/>
+              <w:contextualSpacing w:val="0"/>
+            </w:pPr>
+            <w:r>
+              <w:rPr>
+                <w:rtl w:val="0"/>
+              </w:rPr>
+              <w:t xml:space="preserve">3</w:t>
+            </w:r>
+          </w:p>
+        </w:tc>
+        <w:tc>
+          <w:tcPr>
+            <w:tcMar>
+              <w:top w:w="100.0" w:type="dxa"/>
+              <w:left w:w="100.0" w:type="dxa"/>
+              <w:bottom w:w="100.0" w:type="dxa"/>
+              <w:right w:w="100.0" w:type="dxa"/>
+            </w:tcMar>
+          </w:tcPr>
+          <w:p>
+            <w:pPr>
+              <w:widowControl w:val="0"/>
+              <w:spacing w:line="240" w:lineRule="auto"/>
+              <w:contextualSpacing w:val="0"/>
+            </w:pPr>
+            <w:r>
+              <w:rPr>
+                <w:rtl w:val="0"/>
+              </w:rPr>
+              <w:t xml:space="preserve">Removed one of the printHand calls</w:t>
+            </w:r>
+          </w:p>
+        </w:tc>
+        <w:tc>
+          <w:tcPr>
+            <w:tcMar>
+              <w:top w:w="100.0" w:type="dxa"/>
+              <w:left w:w="100.0" w:type="dxa"/>
+              <w:bottom w:w="100.0" w:type="dxa"/>
+              <w:right w:w="100.0" w:type="dxa"/>
+            </w:tcMar>
+          </w:tcPr>
+          <w:p>
+            <w:pPr>
+              <w:widowControl w:val="0"/>
+              <w:spacing w:line="240" w:lineRule="auto"/>
+              <w:contextualSpacing w:val="0"/>
+            </w:pPr>
+            <w:r>
+              <w:rPr>
+                <w:rtl w:val="0"/>
+              </w:rPr>
+              <w:t xml:space="preserve">Engine</w:t>
             </w:r>
           </w:p>
         </w:tc>
@@ -1373,53 +1432,53 @@
               <w:rPr>
                 <w:rtl w:val="0"/>
               </w:rPr>
-              <w:t xml:space="preserve">Calling printHand was resulting in the hand being printed twice.</w:t>
-            </w:r>
-          </w:p>
-        </w:tc>
-        <w:tc>
-          <w:tcPr>
-            <w:tcMar>
-              <w:top w:w="100.0" w:type="dxa"/>
-              <w:left w:w="100.0" w:type="dxa"/>
-              <w:bottom w:w="100.0" w:type="dxa"/>
-              <w:right w:w="100.0" w:type="dxa"/>
-            </w:tcMar>
-          </w:tcPr>
-          <w:p>
-            <w:pPr>
-              <w:widowControl w:val="0"/>
-              <w:spacing w:line="240" w:lineRule="auto"/>
-              <w:contextualSpacing w:val="0"/>
-            </w:pPr>
-            <w:r>
-              <w:rPr>
-                <w:rtl w:val="0"/>
-              </w:rPr>
-              <w:t xml:space="preserve">3</w:t>
-            </w:r>
-          </w:p>
-        </w:tc>
-        <w:tc>
-          <w:tcPr>
-            <w:tcMar>
-              <w:top w:w="100.0" w:type="dxa"/>
-              <w:left w:w="100.0" w:type="dxa"/>
-              <w:bottom w:w="100.0" w:type="dxa"/>
-              <w:right w:w="100.0" w:type="dxa"/>
-            </w:tcMar>
-          </w:tcPr>
-          <w:p>
-            <w:pPr>
-              <w:widowControl w:val="0"/>
-              <w:spacing w:line="240" w:lineRule="auto"/>
-              <w:contextualSpacing w:val="0"/>
-            </w:pPr>
-            <w:r>
-              <w:rPr>
-                <w:rtl w:val="0"/>
-              </w:rPr>
-              <w:t xml:space="preserve">Removed one of the printHand calls</w:t>
+              <w:t xml:space="preserve">Inspection of stay method showed that the player could still hit after selecting “Stay”.</w:t>
+            </w:r>
+          </w:p>
+        </w:tc>
+        <w:tc>
+          <w:tcPr>
+            <w:tcMar>
+              <w:top w:w="100.0" w:type="dxa"/>
+              <w:left w:w="100.0" w:type="dxa"/>
+              <w:bottom w:w="100.0" w:type="dxa"/>
+              <w:right w:w="100.0" w:type="dxa"/>
+            </w:tcMar>
+          </w:tcPr>
+          <w:p>
+            <w:pPr>
+              <w:widowControl w:val="0"/>
+              <w:spacing w:line="240" w:lineRule="auto"/>
+              <w:contextualSpacing w:val="0"/>
+            </w:pPr>
+            <w:r>
+              <w:rPr>
+                <w:rtl w:val="0"/>
+              </w:rPr>
+              <w:t xml:space="preserve">2</w:t>
+            </w:r>
+          </w:p>
+        </w:tc>
+        <w:tc>
+          <w:tcPr>
+            <w:tcMar>
+              <w:top w:w="100.0" w:type="dxa"/>
+              <w:left w:w="100.0" w:type="dxa"/>
+              <w:bottom w:w="100.0" w:type="dxa"/>
+              <w:right w:w="100.0" w:type="dxa"/>
+            </w:tcMar>
+          </w:tcPr>
+          <w:p>
+            <w:pPr>
+              <w:widowControl w:val="0"/>
+              <w:spacing w:line="240" w:lineRule="auto"/>
+              <w:contextualSpacing w:val="0"/>
+            </w:pPr>
+            <w:r>
+              <w:rPr>
+                <w:rtl w:val="0"/>
+              </w:rPr>
+              <w:t xml:space="preserve">Flag set to indicate that player had chosen “Stay” previously, player no longer presented with the option to hit, computer players all finish their turn</w:t>
             </w:r>
           </w:p>
         </w:tc>
@@ -1490,53 +1549,53 @@
               <w:rPr>
                 <w:rtl w:val="0"/>
               </w:rPr>
-              <w:t xml:space="preserve">Inspection of stay method showed that the player could still hit after selecting “Stay”.</w:t>
-            </w:r>
-          </w:p>
-        </w:tc>
-        <w:tc>
-          <w:tcPr>
-            <w:tcMar>
-              <w:top w:w="100.0" w:type="dxa"/>
-              <w:left w:w="100.0" w:type="dxa"/>
-              <w:bottom w:w="100.0" w:type="dxa"/>
-              <w:right w:w="100.0" w:type="dxa"/>
-            </w:tcMar>
-          </w:tcPr>
-          <w:p>
-            <w:pPr>
-              <w:widowControl w:val="0"/>
-              <w:spacing w:line="240" w:lineRule="auto"/>
-              <w:contextualSpacing w:val="0"/>
-            </w:pPr>
-            <w:r>
-              <w:rPr>
-                <w:rtl w:val="0"/>
-              </w:rPr>
-              <w:t xml:space="preserve">2</w:t>
-            </w:r>
-          </w:p>
-        </w:tc>
-        <w:tc>
-          <w:tcPr>
-            <w:tcMar>
-              <w:top w:w="100.0" w:type="dxa"/>
-              <w:left w:w="100.0" w:type="dxa"/>
-              <w:bottom w:w="100.0" w:type="dxa"/>
-              <w:right w:w="100.0" w:type="dxa"/>
-            </w:tcMar>
-          </w:tcPr>
-          <w:p>
-            <w:pPr>
-              <w:widowControl w:val="0"/>
-              <w:spacing w:line="240" w:lineRule="auto"/>
-              <w:contextualSpacing w:val="0"/>
-            </w:pPr>
-            <w:r>
-              <w:rPr>
-                <w:rtl w:val="0"/>
-              </w:rPr>
-              <w:t xml:space="preserve">Create a new method to play computers til end of their turns</w:t>
+              <w:t xml:space="preserve">Inspection of new round method revealed the engine was resetting variables regardless of if a new round was to be played or not</w:t>
+            </w:r>
+          </w:p>
+        </w:tc>
+        <w:tc>
+          <w:tcPr>
+            <w:tcMar>
+              <w:top w:w="100.0" w:type="dxa"/>
+              <w:left w:w="100.0" w:type="dxa"/>
+              <w:bottom w:w="100.0" w:type="dxa"/>
+              <w:right w:w="100.0" w:type="dxa"/>
+            </w:tcMar>
+          </w:tcPr>
+          <w:p>
+            <w:pPr>
+              <w:widowControl w:val="0"/>
+              <w:spacing w:line="240" w:lineRule="auto"/>
+              <w:contextualSpacing w:val="0"/>
+            </w:pPr>
+            <w:r>
+              <w:rPr>
+                <w:rtl w:val="0"/>
+              </w:rPr>
+              <w:t xml:space="preserve">1</w:t>
+            </w:r>
+          </w:p>
+        </w:tc>
+        <w:tc>
+          <w:tcPr>
+            <w:tcMar>
+              <w:top w:w="100.0" w:type="dxa"/>
+              <w:left w:w="100.0" w:type="dxa"/>
+              <w:bottom w:w="100.0" w:type="dxa"/>
+              <w:right w:w="100.0" w:type="dxa"/>
+            </w:tcMar>
+          </w:tcPr>
+          <w:p>
+            <w:pPr>
+              <w:widowControl w:val="0"/>
+              <w:spacing w:line="240" w:lineRule="auto"/>
+              <w:contextualSpacing w:val="0"/>
+            </w:pPr>
+            <w:r>
+              <w:rPr>
+                <w:rtl w:val="0"/>
+              </w:rPr>
+              <w:t xml:space="preserve">Moved the reset to after “Play Again” option was selected</w:t>
             </w:r>
           </w:p>
         </w:tc>
@@ -1607,53 +1666,53 @@
               <w:rPr>
                 <w:rtl w:val="0"/>
               </w:rPr>
-              <w:t xml:space="preserve">Inspection of new round method revealed the engine was resetting variables regardless of if a new round was to be played or not</w:t>
-            </w:r>
-          </w:p>
-        </w:tc>
-        <w:tc>
-          <w:tcPr>
-            <w:tcMar>
-              <w:top w:w="100.0" w:type="dxa"/>
-              <w:left w:w="100.0" w:type="dxa"/>
-              <w:bottom w:w="100.0" w:type="dxa"/>
-              <w:right w:w="100.0" w:type="dxa"/>
-            </w:tcMar>
-          </w:tcPr>
-          <w:p>
-            <w:pPr>
-              <w:widowControl w:val="0"/>
-              <w:spacing w:line="240" w:lineRule="auto"/>
-              <w:contextualSpacing w:val="0"/>
-            </w:pPr>
-            <w:r>
-              <w:rPr>
-                <w:rtl w:val="0"/>
-              </w:rPr>
-              <w:t xml:space="preserve">1</w:t>
-            </w:r>
-          </w:p>
-        </w:tc>
-        <w:tc>
-          <w:tcPr>
-            <w:tcMar>
-              <w:top w:w="100.0" w:type="dxa"/>
-              <w:left w:w="100.0" w:type="dxa"/>
-              <w:bottom w:w="100.0" w:type="dxa"/>
-              <w:right w:w="100.0" w:type="dxa"/>
-            </w:tcMar>
-          </w:tcPr>
-          <w:p>
-            <w:pPr>
-              <w:widowControl w:val="0"/>
-              <w:spacing w:line="240" w:lineRule="auto"/>
-              <w:contextualSpacing w:val="0"/>
-            </w:pPr>
-            <w:r>
-              <w:rPr>
-                <w:rtl w:val="0"/>
-              </w:rPr>
-              <w:t xml:space="preserve">Moved the reset to after “Play Again” option was selected</w:t>
+              <w:t xml:space="preserve">After hand was won, the board would still print out opposing players’ first cards as face down</w:t>
+            </w:r>
+          </w:p>
+        </w:tc>
+        <w:tc>
+          <w:tcPr>
+            <w:tcMar>
+              <w:top w:w="100.0" w:type="dxa"/>
+              <w:left w:w="100.0" w:type="dxa"/>
+              <w:bottom w:w="100.0" w:type="dxa"/>
+              <w:right w:w="100.0" w:type="dxa"/>
+            </w:tcMar>
+          </w:tcPr>
+          <w:p>
+            <w:pPr>
+              <w:widowControl w:val="0"/>
+              <w:spacing w:line="240" w:lineRule="auto"/>
+              <w:contextualSpacing w:val="0"/>
+            </w:pPr>
+            <w:r>
+              <w:rPr>
+                <w:rtl w:val="0"/>
+              </w:rPr>
+              <w:t xml:space="preserve">3</w:t>
+            </w:r>
+          </w:p>
+        </w:tc>
+        <w:tc>
+          <w:tcPr>
+            <w:tcMar>
+              <w:top w:w="100.0" w:type="dxa"/>
+              <w:left w:w="100.0" w:type="dxa"/>
+              <w:bottom w:w="100.0" w:type="dxa"/>
+              <w:right w:w="100.0" w:type="dxa"/>
+            </w:tcMar>
+          </w:tcPr>
+          <w:p>
+            <w:pPr>
+              <w:widowControl w:val="0"/>
+              <w:spacing w:line="240" w:lineRule="auto"/>
+              <w:contextualSpacing w:val="0"/>
+            </w:pPr>
+            <w:r>
+              <w:rPr>
+                <w:rtl w:val="0"/>
+              </w:rPr>
+              <w:t xml:space="preserve">When board print is called, check to see if hand has been won. If it is, print ALL cards</w:t>
             </w:r>
           </w:p>
         </w:tc>
@@ -1702,123 +1761,6 @@
                 <w:rtl w:val="0"/>
               </w:rPr>
               <w:t xml:space="preserve">6</w:t>
-            </w:r>
-          </w:p>
-        </w:tc>
-        <w:tc>
-          <w:tcPr>
-            <w:tcMar>
-              <w:top w:w="100.0" w:type="dxa"/>
-              <w:left w:w="100.0" w:type="dxa"/>
-              <w:bottom w:w="100.0" w:type="dxa"/>
-              <w:right w:w="100.0" w:type="dxa"/>
-            </w:tcMar>
-          </w:tcPr>
-          <w:p>
-            <w:pPr>
-              <w:widowControl w:val="0"/>
-              <w:spacing w:line="240" w:lineRule="auto"/>
-              <w:contextualSpacing w:val="0"/>
-            </w:pPr>
-            <w:r>
-              <w:rPr>
-                <w:rtl w:val="0"/>
-              </w:rPr>
-              <w:t xml:space="preserve">After hand was won, the board would still print out opposing players’ first cards as face down</w:t>
-            </w:r>
-          </w:p>
-        </w:tc>
-        <w:tc>
-          <w:tcPr>
-            <w:tcMar>
-              <w:top w:w="100.0" w:type="dxa"/>
-              <w:left w:w="100.0" w:type="dxa"/>
-              <w:bottom w:w="100.0" w:type="dxa"/>
-              <w:right w:w="100.0" w:type="dxa"/>
-            </w:tcMar>
-          </w:tcPr>
-          <w:p>
-            <w:pPr>
-              <w:widowControl w:val="0"/>
-              <w:spacing w:line="240" w:lineRule="auto"/>
-              <w:contextualSpacing w:val="0"/>
-            </w:pPr>
-            <w:r>
-              <w:rPr>
-                <w:rtl w:val="0"/>
-              </w:rPr>
-              <w:t xml:space="preserve">3</w:t>
-            </w:r>
-          </w:p>
-        </w:tc>
-        <w:tc>
-          <w:tcPr>
-            <w:tcMar>
-              <w:top w:w="100.0" w:type="dxa"/>
-              <w:left w:w="100.0" w:type="dxa"/>
-              <w:bottom w:w="100.0" w:type="dxa"/>
-              <w:right w:w="100.0" w:type="dxa"/>
-            </w:tcMar>
-          </w:tcPr>
-          <w:p>
-            <w:pPr>
-              <w:widowControl w:val="0"/>
-              <w:spacing w:line="240" w:lineRule="auto"/>
-              <w:contextualSpacing w:val="0"/>
-            </w:pPr>
-            <w:r>
-              <w:rPr>
-                <w:rtl w:val="0"/>
-              </w:rPr>
-              <w:t xml:space="preserve">When board print is called, check to see if hand has been won. If it is, print ALL cards</w:t>
-            </w:r>
-          </w:p>
-        </w:tc>
-        <w:tc>
-          <w:tcPr>
-            <w:tcMar>
-              <w:top w:w="100.0" w:type="dxa"/>
-              <w:left w:w="100.0" w:type="dxa"/>
-              <w:bottom w:w="100.0" w:type="dxa"/>
-              <w:right w:w="100.0" w:type="dxa"/>
-            </w:tcMar>
-          </w:tcPr>
-          <w:p>
-            <w:pPr>
-              <w:widowControl w:val="0"/>
-              <w:spacing w:line="240" w:lineRule="auto"/>
-              <w:contextualSpacing w:val="0"/>
-            </w:pPr>
-            <w:r>
-              <w:rPr>
-                <w:rtl w:val="0"/>
-              </w:rPr>
-              <w:t xml:space="preserve">Engine</w:t>
-            </w:r>
-          </w:p>
-        </w:tc>
-      </w:tr>
-      <w:tr>
-        <w:tc>
-          <w:tcPr>
-            <w:tcMar>
-              <w:top w:w="100.0" w:type="dxa"/>
-              <w:left w:w="100.0" w:type="dxa"/>
-              <w:bottom w:w="100.0" w:type="dxa"/>
-              <w:right w:w="100.0" w:type="dxa"/>
-            </w:tcMar>
-          </w:tcPr>
-          <w:p>
-            <w:pPr>
-              <w:widowControl w:val="0"/>
-              <w:spacing w:line="240" w:lineRule="auto"/>
-              <w:contextualSpacing w:val="0"/>
-            </w:pPr>
-            <w:r>
-              <w:rPr>
-                <w:rtl w:val="0"/>
-              </w:rPr>
-              <w:t xml:space="preserve">7</w:t>
             </w:r>
           </w:p>
         </w:tc>
@@ -1999,96 +1941,16 @@
     <w:p>
       <w:pPr>
         <w:contextualSpacing w:val="0"/>
+        <w:jc w:val="center"/>
       </w:pPr>
       <w:r>
         <w:rPr>
-          <w:rtl w:val="0"/>
-        </w:rPr>
-      </w:r>
-    </w:p>
-    <w:p>
-      <w:pPr>
-        <w:contextualSpacing w:val="0"/>
-      </w:pPr>
-      <w:r>
-        <w:rPr>
-          <w:rtl w:val="0"/>
-        </w:rPr>
-      </w:r>
-    </w:p>
-    <w:p>
-      <w:pPr>
-        <w:contextualSpacing w:val="0"/>
-      </w:pPr>
-      <w:r>
-        <w:rPr>
-          <w:rtl w:val="0"/>
-        </w:rPr>
-      </w:r>
-    </w:p>
-    <w:p>
-      <w:pPr>
-        <w:contextualSpacing w:val="0"/>
-      </w:pPr>
-      <w:r>
-        <w:rPr>
-          <w:rtl w:val="0"/>
-        </w:rPr>
-      </w:r>
-    </w:p>
-    <w:p>
-      <w:pPr>
-        <w:contextualSpacing w:val="0"/>
-      </w:pPr>
-      <w:r>
-        <w:rPr>
-          <w:rtl w:val="0"/>
-        </w:rPr>
-      </w:r>
-    </w:p>
-    <w:p>
-      <w:pPr>
-        <w:contextualSpacing w:val="0"/>
-      </w:pPr>
-      <w:r>
-        <w:rPr>
-          <w:rtl w:val="0"/>
-        </w:rPr>
-      </w:r>
-    </w:p>
-    <w:p>
-      <w:pPr>
-        <w:contextualSpacing w:val="0"/>
-      </w:pPr>
-      <w:r>
-        <w:rPr>
-          <w:rFonts w:ascii="Times New Roman" w:cs="Times New Roman" w:eastAsia="Times New Roman" w:hAnsi="Times New Roman"/>
-          <w:sz w:val="36"/>
-          <w:szCs w:val="36"/>
+          <w:sz w:val="48"/>
+          <w:szCs w:val="48"/>
           <w:highlight w:val="white"/>
           <w:rtl w:val="0"/>
         </w:rPr>
-        <w:t xml:space="preserve">Testing Defect Log </w:t>
-      </w:r>
-    </w:p>
-    <w:p>
-      <w:pPr>
-        <w:contextualSpacing w:val="0"/>
-      </w:pPr>
-      <w:r>
-        <w:rPr>
-          <w:rtl w:val="0"/>
-        </w:rPr>
-      </w:r>
-    </w:p>
-    <w:p>
-      <w:pPr>
-        <w:contextualSpacing w:val="0"/>
-      </w:pPr>
-      <w:r>
-        <w:rPr>
-          <w:rtl w:val="0"/>
-        </w:rPr>
+        <w:t xml:space="preserve">Unit Testing</w:t>
       </w:r>
     </w:p>
     <w:tbl>
@@ -2111,15 +1973,15 @@
       <w:tblGrid>
         <w:gridCol w:w="465"/>
         <w:gridCol w:w="3660"/>
-        <w:gridCol w:w="1095"/>
-        <w:gridCol w:w="3135"/>
+        <w:gridCol w:w="1110"/>
+        <w:gridCol w:w="3120"/>
         <w:gridCol w:w="1005"/>
         <w:tblGridChange w:id="0">
           <w:tblGrid>
             <w:gridCol w:w="465"/>
             <w:gridCol w:w="3660"/>
-            <w:gridCol w:w="1095"/>
-            <w:gridCol w:w="3135"/>
+            <w:gridCol w:w="1110"/>
+            <w:gridCol w:w="3120"/>
             <w:gridCol w:w="1005"/>
           </w:tblGrid>
         </w:tblGridChange>
@@ -3425,30 +3287,30 @@
               <w:rPr>
                 <w:rtl w:val="0"/>
               </w:rPr>
-              <w:t xml:space="preserve">1</w:t>
-            </w:r>
-          </w:p>
-        </w:tc>
-        <w:tc>
-          <w:tcPr>
-            <w:tcMar>
-              <w:top w:w="100.0" w:type="dxa"/>
-              <w:left w:w="100.0" w:type="dxa"/>
-              <w:bottom w:w="100.0" w:type="dxa"/>
-              <w:right w:w="100.0" w:type="dxa"/>
-            </w:tcMar>
-          </w:tcPr>
-          <w:p>
-            <w:pPr>
-              <w:widowControl w:val="0"/>
-              <w:spacing w:line="240" w:lineRule="auto"/>
-              <w:contextualSpacing w:val="0"/>
-            </w:pPr>
-            <w:r>
-              <w:rPr>
-                <w:rtl w:val="0"/>
-              </w:rPr>
-              <w:t xml:space="preserve">In player action the loop condition was set to false to prompt the player for input (as placeholder should have no effect)</w:t>
+              <w:t xml:space="preserve">2</w:t>
+            </w:r>
+          </w:p>
+        </w:tc>
+        <w:tc>
+          <w:tcPr>
+            <w:tcMar>
+              <w:top w:w="100.0" w:type="dxa"/>
+              <w:left w:w="100.0" w:type="dxa"/>
+              <w:bottom w:w="100.0" w:type="dxa"/>
+              <w:right w:w="100.0" w:type="dxa"/>
+            </w:tcMar>
+          </w:tcPr>
+          <w:p>
+            <w:pPr>
+              <w:widowControl w:val="0"/>
+              <w:spacing w:line="240" w:lineRule="auto"/>
+              <w:contextualSpacing w:val="0"/>
+            </w:pPr>
+            <w:r>
+              <w:rPr>
+                <w:rtl w:val="0"/>
+              </w:rPr>
+              <w:t xml:space="preserve">Placeholder option previously did not set correct loop condition for game to continue, edited to set correct loop condition</w:t>
             </w:r>
           </w:p>
         </w:tc>
@@ -3582,7 +3444,7 @@
               <w:rPr>
                 <w:rtl w:val="0"/>
               </w:rPr>
-              <w:t xml:space="preserve">1</w:t>
+              <w:t xml:space="preserve">2</w:t>
             </w:r>
           </w:p>
         </w:tc>
@@ -3645,12 +3507,57 @@
       </w:r>
     </w:p>
     <w:sectPr>
+      <w:headerReference r:id="rId5" w:type="default"/>
       <w:pgSz w:h="15840" w:w="12240"/>
       <w:pgMar w:bottom="1440" w:top="1440" w:left="1440" w:right="1440"/>
       <w:pgNumType w:start="1"/>
     </w:sectPr>
   </w:body>
 </w:document>
+</file>
+
+<file path=word/header1.xml><?xml version="1.0" encoding="utf-8"?>
+<w:hdr xmlns:mc="http://schemas.openxmlformats.org/markup-compatibility/2006" xmlns:o="urn:schemas-microsoft-com:office:office" xmlns:r="http://schemas.openxmlformats.org/officeDocument/2006/relationships" xmlns:m="http://schemas.openxmlformats.org/officeDocument/2006/math" xmlns:v="urn:schemas-microsoft-com:vml" xmlns:wp="http://schemas.openxmlformats.org/drawingml/2006/wordprocessingDrawing" xmlns:w10="urn:schemas-microsoft-com:office:word" xmlns:w="http://schemas.openxmlformats.org/wordprocessingml/2006/main" xmlns:wne="http://schemas.microsoft.com/office/word/2006/wordml" xmlns:sl="http://schemas.openxmlformats.org/schemaLibrary/2006/main" xmlns:a="http://schemas.openxmlformats.org/drawingml/2006/main" xmlns:pic="http://schemas.openxmlformats.org/drawingml/2006/picture" xmlns:c="http://schemas.openxmlformats.org/drawingml/2006/chart" xmlns:lc="http://schemas.openxmlformats.org/drawingml/2006/lockedCanvas" xmlns:dgm="http://schemas.openxmlformats.org/drawingml/2006/diagram" xmlns:wps="http://schemas.microsoft.com/office/word/2010/wordprocessingShape" xmlns:wpg="http://schemas.microsoft.com/office/word/2010/wordprocessingGroup">
+  <w:p>
+    <w:pPr>
+      <w:contextualSpacing w:val="0"/>
+      <w:jc w:val="center"/>
+    </w:pPr>
+    <w:r>
+      <w:rPr>
+        <w:i w:val="1"/>
+        <w:sz w:val="24"/>
+        <w:szCs w:val="24"/>
+        <w:rtl w:val="0"/>
+      </w:rPr>
+      <w:t xml:space="preserve">Blackjack</w:t>
+    </w:r>
+  </w:p>
+  <w:p>
+    <w:pPr>
+      <w:contextualSpacing w:val="0"/>
+      <w:jc w:val="center"/>
+    </w:pPr>
+    <w:r>
+      <w:rPr>
+        <w:rtl w:val="0"/>
+      </w:rPr>
+      <w:t xml:space="preserve">CS 408 - Team 1 - Sprint 2 Design Inspection, Code Inspection, and Defect Log</w:t>
+    </w:r>
+  </w:p>
+  <w:p>
+    <w:pPr>
+      <w:contextualSpacing w:val="0"/>
+      <w:jc w:val="center"/>
+    </w:pPr>
+    <w:r>
+      <w:rPr>
+        <w:rtl w:val="0"/>
+      </w:rPr>
+      <w:t xml:space="preserve">Sean Kelley, Trevor Edris, Scott McClellan, Dan Sokoler</w:t>
+    </w:r>
+  </w:p>
+</w:hdr>
 </file>
 
 <file path=word/numbering.xml><?xml version="1.0" encoding="utf-8"?>

</xml_diff>